<commit_message>
commit al master del blogpost en su version mas resiente
</commit_message>
<xml_diff>
--- a/GIT_GITHUB.docx
+++ b/GIT_GITHUB.docx
@@ -674,8 +674,6 @@
           <w:lang w:val="es-MX"/>
         </w:rPr>
       </w:pPr>
-      <w:bookmarkStart w:id="0" w:name="_GoBack"/>
-      <w:bookmarkEnd w:id="0"/>
     </w:p>
     <w:p>
       <w:pPr>
@@ -1117,12 +1115,6 @@
       </w:pPr>
     </w:p>
     <w:p>
-      <w:pPr>
-        <w:rPr>
-          <w:rFonts w:hint="default"/>
-          <w:lang w:val="es-MX"/>
-        </w:rPr>
-      </w:pPr>
       <w:r>
         <w:drawing>
           <wp:inline distT="0" distB="0" distL="114300" distR="114300">
@@ -1167,13 +1159,446 @@
         </w:drawing>
       </w:r>
     </w:p>
-    <w:p>
-      <w:pPr>
-        <w:rPr>
-          <w:rFonts w:hint="default"/>
-          <w:lang w:val="es-MX"/>
-        </w:rPr>
-      </w:pPr>
+    <w:p/>
+    <w:p/>
+    <w:p>
+      <w:pPr>
+        <w:rPr>
+          <w:rFonts w:hint="default"/>
+          <w:lang w:val="es-MX"/>
+        </w:rPr>
+      </w:pPr>
+      <w:r>
+        <w:rPr>
+          <w:rFonts w:hint="default"/>
+          <w:b/>
+          <w:bCs/>
+          <w:lang w:val="es-MX"/>
+        </w:rPr>
+        <w:t>Merge</w:t>
+      </w:r>
+    </w:p>
+    <w:p>
+      <w:pPr>
+        <w:rPr>
+          <w:rFonts w:hint="default"/>
+          <w:lang w:val="es-MX"/>
+        </w:rPr>
+      </w:pPr>
+      <w:r>
+        <w:rPr>
+          <w:rFonts w:hint="default"/>
+          <w:lang w:val="es-MX"/>
+        </w:rPr>
+        <w:t>Unir  versiones</w:t>
+      </w:r>
+    </w:p>
+    <w:p>
+      <w:pPr>
+        <w:rPr>
+          <w:rFonts w:hint="default"/>
+          <w:lang w:val="es-MX"/>
+        </w:rPr>
+      </w:pPr>
+      <w:r>
+        <w:rPr>
+          <w:rFonts w:hint="default"/>
+          <w:b/>
+          <w:bCs/>
+          <w:lang w:val="es-MX"/>
+        </w:rPr>
+        <w:t>Rama/branch</w:t>
+      </w:r>
+      <w:r>
+        <w:rPr>
+          <w:rFonts w:hint="default"/>
+          <w:lang w:val="es-MX"/>
+        </w:rPr>
+        <w:t xml:space="preserve">  es una versión de código del proyecto sobre el que se esta trabajando</w:t>
+      </w:r>
+    </w:p>
+    <w:p>
+      <w:pPr>
+        <w:rPr>
+          <w:rFonts w:hint="default"/>
+          <w:lang w:val="es-MX"/>
+        </w:rPr>
+      </w:pPr>
+      <w:r>
+        <w:rPr>
+          <w:rFonts w:hint="default"/>
+          <w:b/>
+          <w:bCs/>
+          <w:lang w:val="es-MX"/>
+        </w:rPr>
+        <w:t xml:space="preserve">Hotfix/Bugfixing   </w:t>
+      </w:r>
+      <w:r>
+        <w:rPr>
+          <w:rFonts w:hint="default"/>
+          <w:lang w:val="es-MX"/>
+        </w:rPr>
+        <w:t xml:space="preserve">rama cambios que no esperan </w:t>
+      </w:r>
+    </w:p>
+    <w:p>
+      <w:pPr>
+        <w:rPr>
+          <w:rFonts w:hint="default"/>
+          <w:lang w:val="es-MX"/>
+        </w:rPr>
+      </w:pPr>
+      <w:r>
+        <w:rPr>
+          <w:rFonts w:hint="default"/>
+          <w:b/>
+          <w:bCs/>
+          <w:lang w:val="es-MX"/>
+        </w:rPr>
+        <w:t>Experimentos/development</w:t>
+      </w:r>
+      <w:r>
+        <w:rPr>
+          <w:rFonts w:hint="default"/>
+          <w:lang w:val="es-MX"/>
+        </w:rPr>
+        <w:t xml:space="preserve">  rama de cambios</w:t>
+      </w:r>
+      <w:bookmarkStart w:id="0" w:name="_GoBack"/>
+      <w:bookmarkEnd w:id="0"/>
+    </w:p>
+    <w:p>
+      <w:pPr>
+        <w:rPr>
+          <w:rFonts w:hint="default"/>
+          <w:lang w:val="es-MX"/>
+        </w:rPr>
+      </w:pPr>
+      <w:r>
+        <w:rPr>
+          <w:rFonts w:hint="default"/>
+          <w:b/>
+          <w:bCs/>
+          <w:lang w:val="es-MX"/>
+        </w:rPr>
+        <w:t>Master</w:t>
+      </w:r>
+      <w:r>
+        <w:rPr>
+          <w:rFonts w:hint="default"/>
+          <w:lang w:val="es-MX"/>
+        </w:rPr>
+        <w:t xml:space="preserve">  la  versión final</w:t>
+      </w:r>
+    </w:p>
+    <w:p>
+      <w:pPr>
+        <w:rPr>
+          <w:rFonts w:hint="default"/>
+          <w:lang w:val="es-MX"/>
+        </w:rPr>
+      </w:pPr>
+      <w:r>
+        <w:rPr>
+          <w:rFonts w:hint="default"/>
+          <w:b/>
+          <w:bCs/>
+          <w:lang w:val="es-MX"/>
+        </w:rPr>
+        <w:t>Repositorio remoto</w:t>
+      </w:r>
+      <w:r>
+        <w:rPr>
+          <w:rFonts w:hint="default"/>
+          <w:lang w:val="es-MX"/>
+        </w:rPr>
+        <w:t xml:space="preserve">   es como  GitHub, GitLab, BitBucket donde es un como un servidor para guardar las versiones de un proyecto de diferentes directorios locales</w:t>
+      </w:r>
+    </w:p>
+    <w:p>
+      <w:pPr>
+        <w:rPr>
+          <w:rFonts w:hint="default"/>
+          <w:lang w:val="es-MX"/>
+        </w:rPr>
+      </w:pPr>
+    </w:p>
+    <w:p>
+      <w:r>
+        <w:drawing>
+          <wp:inline distT="0" distB="0" distL="114300" distR="114300">
+            <wp:extent cx="5268595" cy="2576195"/>
+            <wp:effectExtent l="0" t="0" r="8255" b="14605"/>
+            <wp:docPr id="4" name="Imagen 2"/>
+            <wp:cNvGraphicFramePr>
+              <a:graphicFrameLocks xmlns:a="http://schemas.openxmlformats.org/drawingml/2006/main" noChangeAspect="1"/>
+            </wp:cNvGraphicFramePr>
+            <a:graphic xmlns:a="http://schemas.openxmlformats.org/drawingml/2006/main">
+              <a:graphicData uri="http://schemas.openxmlformats.org/drawingml/2006/picture">
+                <pic:pic xmlns:pic="http://schemas.openxmlformats.org/drawingml/2006/picture">
+                  <pic:nvPicPr>
+                    <pic:cNvPr id="4" name="Imagen 2"/>
+                    <pic:cNvPicPr>
+                      <a:picLocks noChangeAspect="1"/>
+                    </pic:cNvPicPr>
+                  </pic:nvPicPr>
+                  <pic:blipFill>
+                    <a:blip r:embed="rId5"/>
+                    <a:stretch>
+                      <a:fillRect/>
+                    </a:stretch>
+                  </pic:blipFill>
+                  <pic:spPr>
+                    <a:xfrm>
+                      <a:off x="0" y="0"/>
+                      <a:ext cx="5268595" cy="2576195"/>
+                    </a:xfrm>
+                    <a:prstGeom prst="rect">
+                      <a:avLst/>
+                    </a:prstGeom>
+                    <a:noFill/>
+                    <a:ln>
+                      <a:noFill/>
+                    </a:ln>
+                  </pic:spPr>
+                </pic:pic>
+              </a:graphicData>
+            </a:graphic>
+          </wp:inline>
+        </w:drawing>
+      </w:r>
+    </w:p>
+    <w:p>
+      <w:r>
+        <w:drawing>
+          <wp:inline distT="0" distB="0" distL="114300" distR="114300">
+            <wp:extent cx="5272405" cy="2824480"/>
+            <wp:effectExtent l="0" t="0" r="4445" b="13970"/>
+            <wp:docPr id="5" name="Imagen 3"/>
+            <wp:cNvGraphicFramePr>
+              <a:graphicFrameLocks xmlns:a="http://schemas.openxmlformats.org/drawingml/2006/main" noChangeAspect="1"/>
+            </wp:cNvGraphicFramePr>
+            <a:graphic xmlns:a="http://schemas.openxmlformats.org/drawingml/2006/main">
+              <a:graphicData uri="http://schemas.openxmlformats.org/drawingml/2006/picture">
+                <pic:pic xmlns:pic="http://schemas.openxmlformats.org/drawingml/2006/picture">
+                  <pic:nvPicPr>
+                    <pic:cNvPr id="5" name="Imagen 3"/>
+                    <pic:cNvPicPr>
+                      <a:picLocks noChangeAspect="1"/>
+                    </pic:cNvPicPr>
+                  </pic:nvPicPr>
+                  <pic:blipFill>
+                    <a:blip r:embed="rId6"/>
+                    <a:stretch>
+                      <a:fillRect/>
+                    </a:stretch>
+                  </pic:blipFill>
+                  <pic:spPr>
+                    <a:xfrm>
+                      <a:off x="0" y="0"/>
+                      <a:ext cx="5272405" cy="2824480"/>
+                    </a:xfrm>
+                    <a:prstGeom prst="rect">
+                      <a:avLst/>
+                    </a:prstGeom>
+                    <a:noFill/>
+                    <a:ln>
+                      <a:noFill/>
+                    </a:ln>
+                  </pic:spPr>
+                </pic:pic>
+              </a:graphicData>
+            </a:graphic>
+          </wp:inline>
+        </w:drawing>
+      </w:r>
+    </w:p>
+    <w:p/>
+    <w:p>
+      <w:pPr>
+        <w:rPr>
+          <w:rFonts w:hint="default"/>
+          <w:lang w:val="es-MX"/>
+        </w:rPr>
+      </w:pPr>
+      <w:r>
+        <w:rPr>
+          <w:rFonts w:hint="default"/>
+          <w:lang w:val="es-MX"/>
+        </w:rPr>
+        <w:t>Cambios del repositorio remoto a la repositorio local</w:t>
+      </w:r>
+    </w:p>
+    <w:p>
+      <w:r>
+        <w:drawing>
+          <wp:inline distT="0" distB="0" distL="114300" distR="114300">
+            <wp:extent cx="5263515" cy="2738120"/>
+            <wp:effectExtent l="0" t="0" r="13335" b="5080"/>
+            <wp:docPr id="6" name="Imagen 4"/>
+            <wp:cNvGraphicFramePr>
+              <a:graphicFrameLocks xmlns:a="http://schemas.openxmlformats.org/drawingml/2006/main" noChangeAspect="1"/>
+            </wp:cNvGraphicFramePr>
+            <a:graphic xmlns:a="http://schemas.openxmlformats.org/drawingml/2006/main">
+              <a:graphicData uri="http://schemas.openxmlformats.org/drawingml/2006/picture">
+                <pic:pic xmlns:pic="http://schemas.openxmlformats.org/drawingml/2006/picture">
+                  <pic:nvPicPr>
+                    <pic:cNvPr id="6" name="Imagen 4"/>
+                    <pic:cNvPicPr>
+                      <a:picLocks noChangeAspect="1"/>
+                    </pic:cNvPicPr>
+                  </pic:nvPicPr>
+                  <pic:blipFill>
+                    <a:blip r:embed="rId7"/>
+                    <a:stretch>
+                      <a:fillRect/>
+                    </a:stretch>
+                  </pic:blipFill>
+                  <pic:spPr>
+                    <a:xfrm>
+                      <a:off x="0" y="0"/>
+                      <a:ext cx="5263515" cy="2738120"/>
+                    </a:xfrm>
+                    <a:prstGeom prst="rect">
+                      <a:avLst/>
+                    </a:prstGeom>
+                    <a:noFill/>
+                    <a:ln>
+                      <a:noFill/>
+                    </a:ln>
+                  </pic:spPr>
+                </pic:pic>
+              </a:graphicData>
+            </a:graphic>
+          </wp:inline>
+        </w:drawing>
+      </w:r>
+    </w:p>
+    <w:p>
+      <w:pPr>
+        <w:rPr>
+          <w:rFonts w:hint="default"/>
+          <w:lang w:val="es-MX"/>
+        </w:rPr>
+      </w:pPr>
+      <w:r>
+        <w:rPr>
+          <w:rFonts w:hint="default"/>
+          <w:lang w:val="es-MX"/>
+        </w:rPr>
+        <w:t>Cambios  del repositorio remoto al directorio de trabajo</w:t>
+      </w:r>
+    </w:p>
+    <w:p>
+      <w:r>
+        <w:drawing>
+          <wp:inline distT="0" distB="0" distL="114300" distR="114300">
+            <wp:extent cx="5269230" cy="2738755"/>
+            <wp:effectExtent l="0" t="0" r="7620" b="4445"/>
+            <wp:docPr id="7" name="Imagen 5"/>
+            <wp:cNvGraphicFramePr>
+              <a:graphicFrameLocks xmlns:a="http://schemas.openxmlformats.org/drawingml/2006/main" noChangeAspect="1"/>
+            </wp:cNvGraphicFramePr>
+            <a:graphic xmlns:a="http://schemas.openxmlformats.org/drawingml/2006/main">
+              <a:graphicData uri="http://schemas.openxmlformats.org/drawingml/2006/picture">
+                <pic:pic xmlns:pic="http://schemas.openxmlformats.org/drawingml/2006/picture">
+                  <pic:nvPicPr>
+                    <pic:cNvPr id="7" name="Imagen 5"/>
+                    <pic:cNvPicPr>
+                      <a:picLocks noChangeAspect="1"/>
+                    </pic:cNvPicPr>
+                  </pic:nvPicPr>
+                  <pic:blipFill>
+                    <a:blip r:embed="rId8"/>
+                    <a:stretch>
+                      <a:fillRect/>
+                    </a:stretch>
+                  </pic:blipFill>
+                  <pic:spPr>
+                    <a:xfrm>
+                      <a:off x="0" y="0"/>
+                      <a:ext cx="5269230" cy="2738755"/>
+                    </a:xfrm>
+                    <a:prstGeom prst="rect">
+                      <a:avLst/>
+                    </a:prstGeom>
+                    <a:noFill/>
+                    <a:ln>
+                      <a:noFill/>
+                    </a:ln>
+                  </pic:spPr>
+                </pic:pic>
+              </a:graphicData>
+            </a:graphic>
+          </wp:inline>
+        </w:drawing>
+      </w:r>
+    </w:p>
+    <w:p>
+      <w:pPr>
+        <w:rPr>
+          <w:rFonts w:hint="default"/>
+          <w:lang w:val="es-MX"/>
+        </w:rPr>
+      </w:pPr>
+      <w:r>
+        <w:rPr>
+          <w:rFonts w:hint="default"/>
+          <w:lang w:val="es-MX"/>
+        </w:rPr>
+        <w:t>Comandos fecht y merge juntos</w:t>
+      </w:r>
+    </w:p>
+    <w:p>
+      <w:pPr>
+        <w:rPr>
+          <w:rFonts w:hint="default"/>
+          <w:lang w:val="es-MX"/>
+        </w:rPr>
+      </w:pPr>
+      <w:r>
+        <w:drawing>
+          <wp:inline distT="0" distB="0" distL="114300" distR="114300">
+            <wp:extent cx="5262880" cy="2641600"/>
+            <wp:effectExtent l="0" t="0" r="13970" b="6350"/>
+            <wp:docPr id="8" name="Imagen 6"/>
+            <wp:cNvGraphicFramePr>
+              <a:graphicFrameLocks xmlns:a="http://schemas.openxmlformats.org/drawingml/2006/main" noChangeAspect="1"/>
+            </wp:cNvGraphicFramePr>
+            <a:graphic xmlns:a="http://schemas.openxmlformats.org/drawingml/2006/main">
+              <a:graphicData uri="http://schemas.openxmlformats.org/drawingml/2006/picture">
+                <pic:pic xmlns:pic="http://schemas.openxmlformats.org/drawingml/2006/picture">
+                  <pic:nvPicPr>
+                    <pic:cNvPr id="8" name="Imagen 6"/>
+                    <pic:cNvPicPr>
+                      <a:picLocks noChangeAspect="1"/>
+                    </pic:cNvPicPr>
+                  </pic:nvPicPr>
+                  <pic:blipFill>
+                    <a:blip r:embed="rId9"/>
+                    <a:stretch>
+                      <a:fillRect/>
+                    </a:stretch>
+                  </pic:blipFill>
+                  <pic:spPr>
+                    <a:xfrm>
+                      <a:off x="0" y="0"/>
+                      <a:ext cx="5262880" cy="2641600"/>
+                    </a:xfrm>
+                    <a:prstGeom prst="rect">
+                      <a:avLst/>
+                    </a:prstGeom>
+                    <a:noFill/>
+                    <a:ln>
+                      <a:noFill/>
+                    </a:ln>
+                  </pic:spPr>
+                </pic:pic>
+              </a:graphicData>
+            </a:graphic>
+          </wp:inline>
+        </w:drawing>
+      </w:r>
     </w:p>
     <w:sectPr>
       <w:pgSz w:w="11906" w:h="16838"/>
@@ -1190,7 +1615,7 @@
   <w:docDefaults>
     <w:rPrDefault>
       <w:rPr>
-        <w:rFonts w:asciiTheme="minorHAnsi" w:hAnsiTheme="minorHAnsi" w:eastAsiaTheme="minorEastAsia" w:cstheme="minorBidi"/>
+        <w:rFonts w:ascii="Times New Roman" w:hAnsi="Times New Roman" w:eastAsia="SimSun" w:cs="Times New Roman"/>
       </w:rPr>
     </w:rPrDefault>
     <w:pPrDefault/>

</xml_diff>

<commit_message>
Finalizada la cabcera con diseño azul
</commit_message>
<xml_diff>
--- a/GIT_GITHUB.docx
+++ b/GIT_GITHUB.docx
@@ -1654,19 +1654,117 @@
       <w:pPr>
         <w:rPr>
           <w:rFonts w:hint="default"/>
-          <w:lang w:val="es-MX"/>
-        </w:rPr>
-      </w:pPr>
-      <w:r>
-        <w:rPr>
-          <w:rFonts w:hint="default"/>
           <w:color w:val="FF0000"/>
           <w:lang w:val="es-MX"/>
         </w:rPr>
+      </w:pPr>
+      <w:r>
+        <w:rPr>
+          <w:rFonts w:hint="default"/>
+          <w:color w:val="FF0000"/>
+          <w:lang w:val="es-MX"/>
+        </w:rPr>
         <w:t>Nota : Para conseguir ver  en que rama estas solo es posible con git batch para mac es necesario instalar otra consola como  zsh o iterm, si no lo quieres usar solo ejecuta el git status y te dira en que rama estas</w:t>
+      </w:r>
+    </w:p>
+    <w:p>
+      <w:pPr>
+        <w:rPr>
+          <w:rFonts w:hint="default"/>
+          <w:color w:val="FF0000"/>
+          <w:lang w:val="es-MX"/>
+        </w:rPr>
+      </w:pPr>
+    </w:p>
+    <w:p>
+      <w:pPr>
+        <w:rPr>
+          <w:rFonts w:hint="default"/>
+          <w:color w:val="000000" w:themeColor="text1"/>
+          <w:lang w:val="es-MX"/>
+          <w14:textFill>
+            <w14:solidFill>
+              <w14:schemeClr w14:val="tx1"/>
+            </w14:solidFill>
+          </w14:textFill>
+        </w:rPr>
+      </w:pPr>
+      <w:r>
+        <w:rPr>
+          <w:rFonts w:hint="default"/>
+          <w:color w:val="000000" w:themeColor="text1"/>
+          <w:lang w:val="es-MX"/>
+          <w14:textFill>
+            <w14:solidFill>
+              <w14:schemeClr w14:val="tx1"/>
+            </w14:solidFill>
+          </w14:textFill>
+        </w:rPr>
+        <w:t>Como funciona los commits entre ramas</w:t>
       </w:r>
       <w:bookmarkStart w:id="0" w:name="_GoBack"/>
       <w:bookmarkEnd w:id="0"/>
+    </w:p>
+    <w:p>
+      <w:pPr>
+        <w:rPr>
+          <w:rFonts w:hint="default"/>
+          <w:color w:val="FF0000"/>
+          <w:lang w:val="es-MX"/>
+        </w:rPr>
+      </w:pPr>
+    </w:p>
+    <w:p>
+      <w:pPr>
+        <w:rPr>
+          <w:rFonts w:hint="default"/>
+          <w:color w:val="FF0000"/>
+          <w:lang w:val="es-MX"/>
+        </w:rPr>
+      </w:pPr>
+      <w:r>
+        <w:drawing>
+          <wp:inline distT="0" distB="0" distL="114300" distR="114300">
+            <wp:extent cx="5269230" cy="3209290"/>
+            <wp:effectExtent l="0" t="0" r="7620" b="10160"/>
+            <wp:docPr id="11" name="Imagen 3"/>
+            <wp:cNvGraphicFramePr>
+              <a:graphicFrameLocks xmlns:a="http://schemas.openxmlformats.org/drawingml/2006/main" noChangeAspect="1"/>
+            </wp:cNvGraphicFramePr>
+            <a:graphic xmlns:a="http://schemas.openxmlformats.org/drawingml/2006/main">
+              <a:graphicData uri="http://schemas.openxmlformats.org/drawingml/2006/picture">
+                <pic:pic xmlns:pic="http://schemas.openxmlformats.org/drawingml/2006/picture">
+                  <pic:nvPicPr>
+                    <pic:cNvPr id="11" name="Imagen 3"/>
+                    <pic:cNvPicPr>
+                      <a:picLocks noChangeAspect="1"/>
+                    </pic:cNvPicPr>
+                  </pic:nvPicPr>
+                  <pic:blipFill>
+                    <a:blip r:embed="rId11"/>
+                    <a:stretch>
+                      <a:fillRect/>
+                    </a:stretch>
+                  </pic:blipFill>
+                  <pic:spPr>
+                    <a:xfrm>
+                      <a:off x="0" y="0"/>
+                      <a:ext cx="5269230" cy="3209290"/>
+                    </a:xfrm>
+                    <a:prstGeom prst="rect">
+                      <a:avLst/>
+                    </a:prstGeom>
+                    <a:noFill/>
+                    <a:ln>
+                      <a:noFill/>
+                    </a:ln>
+                  </pic:spPr>
+                </pic:pic>
+              </a:graphicData>
+            </a:graphic>
+          </wp:inline>
+        </w:drawing>
+      </w:r>
     </w:p>
     <w:sectPr>
       <w:pgSz w:w="11906" w:h="16838"/>

</xml_diff>

<commit_message>
cmabios en los archivos
</commit_message>
<xml_diff>
--- a/GIT_GITHUB.docx
+++ b/GIT_GITHUB.docx
@@ -1654,19 +1654,117 @@
       <w:pPr>
         <w:rPr>
           <w:rFonts w:hint="default"/>
-          <w:lang w:val="es-MX"/>
-        </w:rPr>
-      </w:pPr>
-      <w:r>
-        <w:rPr>
-          <w:rFonts w:hint="default"/>
           <w:color w:val="FF0000"/>
           <w:lang w:val="es-MX"/>
         </w:rPr>
+      </w:pPr>
+      <w:r>
+        <w:rPr>
+          <w:rFonts w:hint="default"/>
+          <w:color w:val="FF0000"/>
+          <w:lang w:val="es-MX"/>
+        </w:rPr>
         <w:t>Nota : Para conseguir ver  en que rama estas solo es posible con git batch para mac es necesario instalar otra consola como  zsh o iterm, si no lo quieres usar solo ejecuta el git status y te dira en que rama estas</w:t>
+      </w:r>
+    </w:p>
+    <w:p>
+      <w:pPr>
+        <w:rPr>
+          <w:rFonts w:hint="default"/>
+          <w:color w:val="FF0000"/>
+          <w:lang w:val="es-MX"/>
+        </w:rPr>
+      </w:pPr>
+    </w:p>
+    <w:p>
+      <w:pPr>
+        <w:rPr>
+          <w:rFonts w:hint="default"/>
+          <w:color w:val="000000" w:themeColor="text1"/>
+          <w:lang w:val="es-MX"/>
+          <w14:textFill>
+            <w14:solidFill>
+              <w14:schemeClr w14:val="tx1"/>
+            </w14:solidFill>
+          </w14:textFill>
+        </w:rPr>
+      </w:pPr>
+      <w:r>
+        <w:rPr>
+          <w:rFonts w:hint="default"/>
+          <w:color w:val="000000" w:themeColor="text1"/>
+          <w:lang w:val="es-MX"/>
+          <w14:textFill>
+            <w14:solidFill>
+              <w14:schemeClr w14:val="tx1"/>
+            </w14:solidFill>
+          </w14:textFill>
+        </w:rPr>
+        <w:t>Como funciona los commits entre ramas</w:t>
       </w:r>
       <w:bookmarkStart w:id="0" w:name="_GoBack"/>
       <w:bookmarkEnd w:id="0"/>
+    </w:p>
+    <w:p>
+      <w:pPr>
+        <w:rPr>
+          <w:rFonts w:hint="default"/>
+          <w:color w:val="FF0000"/>
+          <w:lang w:val="es-MX"/>
+        </w:rPr>
+      </w:pPr>
+    </w:p>
+    <w:p>
+      <w:pPr>
+        <w:rPr>
+          <w:rFonts w:hint="default"/>
+          <w:color w:val="FF0000"/>
+          <w:lang w:val="es-MX"/>
+        </w:rPr>
+      </w:pPr>
+      <w:r>
+        <w:drawing>
+          <wp:inline distT="0" distB="0" distL="114300" distR="114300">
+            <wp:extent cx="5269230" cy="3209290"/>
+            <wp:effectExtent l="0" t="0" r="7620" b="10160"/>
+            <wp:docPr id="11" name="Imagen 3"/>
+            <wp:cNvGraphicFramePr>
+              <a:graphicFrameLocks xmlns:a="http://schemas.openxmlformats.org/drawingml/2006/main" noChangeAspect="1"/>
+            </wp:cNvGraphicFramePr>
+            <a:graphic xmlns:a="http://schemas.openxmlformats.org/drawingml/2006/main">
+              <a:graphicData uri="http://schemas.openxmlformats.org/drawingml/2006/picture">
+                <pic:pic xmlns:pic="http://schemas.openxmlformats.org/drawingml/2006/picture">
+                  <pic:nvPicPr>
+                    <pic:cNvPr id="11" name="Imagen 3"/>
+                    <pic:cNvPicPr>
+                      <a:picLocks noChangeAspect="1"/>
+                    </pic:cNvPicPr>
+                  </pic:nvPicPr>
+                  <pic:blipFill>
+                    <a:blip r:embed="rId11"/>
+                    <a:stretch>
+                      <a:fillRect/>
+                    </a:stretch>
+                  </pic:blipFill>
+                  <pic:spPr>
+                    <a:xfrm>
+                      <a:off x="0" y="0"/>
+                      <a:ext cx="5269230" cy="3209290"/>
+                    </a:xfrm>
+                    <a:prstGeom prst="rect">
+                      <a:avLst/>
+                    </a:prstGeom>
+                    <a:noFill/>
+                    <a:ln>
+                      <a:noFill/>
+                    </a:ln>
+                  </pic:spPr>
+                </pic:pic>
+              </a:graphicData>
+            </a:graphic>
+          </wp:inline>
+        </w:drawing>
+      </w:r>
     </w:p>
     <w:sectPr>
       <w:pgSz w:w="11906" w:h="16838"/>

</xml_diff>